<commit_message>
ajout des specs techniques dans les documents
</commit_message>
<xml_diff>
--- a/Doc/dossier_spec_technique.docx
+++ b/Doc/dossier_spec_technique.docx
@@ -198,42 +198,19 @@
           </mc:Fallback>
         </mc:AlternateContent>
       </w:r>
-      <w:r>
-        <w:fldChar w:fldCharType="begin"/>
-      </w:r>
-      <w:r>
-        <w:instrText xml:space="preserve"> DOCPROPERTY  DOCSPROP_firstpagetitlepart1  \* MERGEFORMAT </w:instrText>
-      </w:r>
-      <w:r>
-        <w:fldChar w:fldCharType="separate"/>
-      </w:r>
-      <w:r>
-        <w:rPr>
-          <w:color w:val="CF022B"/>
-        </w:rPr>
-        <w:t>D</w:t>
-      </w:r>
-      <w:r>
-        <w:rPr>
-          <w:color w:val="CF022B"/>
-        </w:rPr>
-        <w:fldChar w:fldCharType="end"/>
-      </w:r>
-      <w:r>
-        <w:fldChar w:fldCharType="begin"/>
-      </w:r>
-      <w:r>
-        <w:instrText xml:space="preserve"> DOCPROPERTY  DOCSPROP_firstpagetitlepart2  \* MERGEFORMAT </w:instrText>
-      </w:r>
-      <w:r>
-        <w:fldChar w:fldCharType="separate"/>
-      </w:r>
-      <w:r>
-        <w:t>ossier</w:t>
-      </w:r>
-      <w:r>
-        <w:fldChar w:fldCharType="end"/>
-      </w:r>
+      <w:fldSimple w:instr=" DOCPROPERTY  DOCSPROP_firstpagetitlepart1  \* MERGEFORMAT ">
+        <w:r>
+          <w:rPr>
+            <w:color w:val="CF022B"/>
+          </w:rPr>
+          <w:t>D</w:t>
+        </w:r>
+      </w:fldSimple>
+      <w:fldSimple w:instr=" DOCPROPERTY  DOCSPROP_firstpagetitlepart2  \* MERGEFORMAT ">
+        <w:r>
+          <w:t>ossier</w:t>
+        </w:r>
+      </w:fldSimple>
       <w:r>
         <w:t xml:space="preserve"> de </w:t>
       </w:r>
@@ -766,65 +743,38 @@
             <w:pPr>
               <w:pStyle w:val="Info"/>
             </w:pPr>
-            <w:r>
-              <w:fldChar w:fldCharType="begin"/>
-            </w:r>
-            <w:r>
-              <w:instrText xml:space="preserve"> DOCPROPERTY  DOCSLABEL_version  \* MERGEFORMAT </w:instrText>
-            </w:r>
-            <w:r>
-              <w:fldChar w:fldCharType="separate"/>
-            </w:r>
-            <w:r>
-              <w:t>Version</w:t>
-            </w:r>
-            <w:r>
-              <w:fldChar w:fldCharType="end"/>
-            </w:r>
+            <w:fldSimple w:instr=" DOCPROPERTY  DOCSLABEL_version  \* MERGEFORMAT ">
+              <w:r>
+                <w:t>Version</w:t>
+              </w:r>
+            </w:fldSimple>
             <w:r>
               <w:t xml:space="preserve"> </w:t>
             </w:r>
-            <w:r>
-              <w:fldChar w:fldCharType="begin"/>
-            </w:r>
-            <w:r>
-              <w:instrText xml:space="preserve"> DOCPROPERTY  DOCSPROP_version  \* MERGEFORMAT </w:instrText>
-            </w:r>
-            <w:r>
-              <w:fldChar w:fldCharType="separate"/>
-            </w:r>
-            <w:r>
-              <w:t>1.1</w:t>
-            </w:r>
-            <w:r>
-              <w:t>0</w:t>
-            </w:r>
-            <w:r>
-              <w:fldChar w:fldCharType="end"/>
-            </w:r>
+            <w:fldSimple w:instr=" DOCPROPERTY  DOCSPROP_version  \* MERGEFORMAT ">
+              <w:r>
+                <w:t>2</w:t>
+              </w:r>
+              <w:r>
+                <w:t>.1</w:t>
+              </w:r>
+              <w:r>
+                <w:t>.</w:t>
+              </w:r>
+              <w:r>
+                <w:t>0</w:t>
+              </w:r>
+            </w:fldSimple>
             <w:r>
               <w:t xml:space="preserve"> </w:t>
             </w:r>
+            <w:fldSimple w:instr=" DOCPROPERTY  DOCSLABEL_versiondate  \* MERGEFORMAT ">
+              <w:r>
+                <w:t>du</w:t>
+              </w:r>
+            </w:fldSimple>
             <w:r>
-              <w:fldChar w:fldCharType="begin"/>
-            </w:r>
-            <w:r>
-              <w:instrText xml:space="preserve"> DOCPROPERTY  DOCSLABEL_versiondate  \* MERGEFORMAT </w:instrText>
-            </w:r>
-            <w:r>
-              <w:fldChar w:fldCharType="separate"/>
-            </w:r>
-            <w:r>
-              <w:t>du</w:t>
-            </w:r>
-            <w:r>
-              <w:fldChar w:fldCharType="end"/>
-            </w:r>
-            <w:r>
-              <w:t xml:space="preserve"> mardi 10 Mai </w:t>
-            </w:r>
-            <w:r>
-              <w:t xml:space="preserve"> 2016</w:t>
+              <w:t xml:space="preserve"> Jeudi 12 Mai 2016</w:t>
             </w:r>
           </w:p>
         </w:tc>
@@ -892,38 +842,31 @@
             <w:pPr>
               <w:pStyle w:val="Info"/>
             </w:pPr>
-            <w:r>
-              <w:fldChar w:fldCharType="begin"/>
-            </w:r>
-            <w:r>
-              <w:instrText xml:space="preserve"> DOCPROPERTY  DOCSLABEL_status  \* MERGEFORMAT </w:instrText>
-            </w:r>
-            <w:r>
-              <w:fldChar w:fldCharType="separate"/>
-            </w:r>
-            <w:r>
-              <w:t xml:space="preserve">État </w:t>
-            </w:r>
-            <w:r>
-              <w:fldChar w:fldCharType="end"/>
-            </w:r>
+            <w:fldSimple w:instr=" DOCPROPERTY  DOCSLABEL_status  \* MERGEFORMAT ">
+              <w:r>
+                <w:t xml:space="preserve">État </w:t>
+              </w:r>
+            </w:fldSimple>
             <w:r>
               <w:t xml:space="preserve">: </w:t>
             </w:r>
+            <w:fldSimple w:instr=" DOCPROPERTY  DOCSPROP_status  \* MERGEFORMAT ">
+              <w:r>
+                <w:t>Finit</w:t>
+              </w:r>
+            </w:fldSimple>
+          </w:p>
+          <w:p>
+            <w:pPr>
+              <w:pStyle w:val="Info"/>
+            </w:pPr>
             <w:r>
-              <w:fldChar w:fldCharType="begin"/>
+              <w:t>Equipe projet</w:t>
             </w:r>
+            <w:bookmarkStart w:id="2" w:name="_GoBack"/>
+            <w:bookmarkEnd w:id="2"/>
             <w:r>
-              <w:instrText xml:space="preserve"> DOCPROPERTY  DOCSPROP_status  \* MERGEFORMAT </w:instrText>
-            </w:r>
-            <w:r>
-              <w:fldChar w:fldCharType="separate"/>
-            </w:r>
-            <w:r>
-              <w:t>Travail</w:t>
-            </w:r>
-            <w:r>
-              <w:fldChar w:fldCharType="end"/>
+              <w:t> : CARRIER Stéphanie, HELIE-ZADEH Marina, PHILY TOM</w:t>
             </w:r>
           </w:p>
         </w:tc>
@@ -1123,21 +1066,11 @@
       <w:pPr>
         <w:pStyle w:val="TitredelHistorique"/>
       </w:pPr>
-      <w:r>
-        <w:fldChar w:fldCharType="begin"/>
-      </w:r>
-      <w:r>
-        <w:instrText xml:space="preserve"> DOCPROPERTY  DOCSLABEL_documenthistory  \* MERGEFORMAT </w:instrText>
-      </w:r>
-      <w:r>
-        <w:fldChar w:fldCharType="separate"/>
-      </w:r>
-      <w:r>
-        <w:t>Historique</w:t>
-      </w:r>
-      <w:r>
-        <w:fldChar w:fldCharType="end"/>
-      </w:r>
+      <w:fldSimple w:instr=" DOCPROPERTY  DOCSLABEL_documenthistory  \* MERGEFORMAT ">
+        <w:r>
+          <w:t>Historique</w:t>
+        </w:r>
+      </w:fldSimple>
     </w:p>
     <w:p>
       <w:pPr>
@@ -1190,31 +1123,16 @@
                 <w:szCs w:val="32"/>
               </w:rPr>
             </w:pPr>
-            <w:r>
-              <w:fldChar w:fldCharType="begin"/>
-            </w:r>
-            <w:r>
-              <w:instrText xml:space="preserve"> DOCPROPERTY  DOCSLABEL_version  \* MERGEFORMAT </w:instrText>
-            </w:r>
-            <w:r>
-              <w:fldChar w:fldCharType="separate"/>
-            </w:r>
-            <w:r>
-              <w:rPr>
-                <w:b/>
-                <w:color w:val="808080"/>
-                <w:szCs w:val="32"/>
-              </w:rPr>
-              <w:t>Version</w:t>
-            </w:r>
-            <w:r>
-              <w:rPr>
-                <w:b/>
-                <w:color w:val="808080"/>
-                <w:szCs w:val="32"/>
-              </w:rPr>
-              <w:fldChar w:fldCharType="end"/>
-            </w:r>
+            <w:fldSimple w:instr=" DOCPROPERTY  DOCSLABEL_version  \* MERGEFORMAT ">
+              <w:r>
+                <w:rPr>
+                  <w:b/>
+                  <w:color w:val="808080"/>
+                  <w:szCs w:val="32"/>
+                </w:rPr>
+                <w:t>Version</w:t>
+              </w:r>
+            </w:fldSimple>
           </w:p>
         </w:tc>
         <w:tc>
@@ -1240,31 +1158,16 @@
                 <w:szCs w:val="32"/>
               </w:rPr>
             </w:pPr>
-            <w:r>
-              <w:fldChar w:fldCharType="begin"/>
-            </w:r>
-            <w:r>
-              <w:instrText xml:space="preserve"> DOCPROPERTY  DOCSLABEL_date  \* MERGEFORMAT </w:instrText>
-            </w:r>
-            <w:r>
-              <w:fldChar w:fldCharType="separate"/>
-            </w:r>
-            <w:r>
-              <w:rPr>
-                <w:b/>
-                <w:color w:val="808080"/>
-                <w:szCs w:val="32"/>
-              </w:rPr>
-              <w:t>Date</w:t>
-            </w:r>
-            <w:r>
-              <w:rPr>
-                <w:b/>
-                <w:color w:val="808080"/>
-                <w:szCs w:val="32"/>
-              </w:rPr>
-              <w:fldChar w:fldCharType="end"/>
-            </w:r>
+            <w:fldSimple w:instr=" DOCPROPERTY  DOCSLABEL_date  \* MERGEFORMAT ">
+              <w:r>
+                <w:rPr>
+                  <w:b/>
+                  <w:color w:val="808080"/>
+                  <w:szCs w:val="32"/>
+                </w:rPr>
+                <w:t>Date</w:t>
+              </w:r>
+            </w:fldSimple>
           </w:p>
         </w:tc>
         <w:tc>
@@ -1290,31 +1193,16 @@
                 <w:szCs w:val="32"/>
               </w:rPr>
             </w:pPr>
-            <w:r>
-              <w:fldChar w:fldCharType="begin"/>
-            </w:r>
-            <w:r>
-              <w:instrText xml:space="preserve"> DOCPROPERTY  DOCSLABEL_updateorigin  \* MERGEFORMAT </w:instrText>
-            </w:r>
-            <w:r>
-              <w:fldChar w:fldCharType="separate"/>
-            </w:r>
-            <w:r>
-              <w:rPr>
-                <w:b/>
-                <w:color w:val="808080"/>
-                <w:szCs w:val="32"/>
-              </w:rPr>
-              <w:t>Origine de la mise à jour</w:t>
-            </w:r>
-            <w:r>
-              <w:rPr>
-                <w:b/>
-                <w:color w:val="808080"/>
-                <w:szCs w:val="32"/>
-              </w:rPr>
-              <w:fldChar w:fldCharType="end"/>
-            </w:r>
+            <w:fldSimple w:instr=" DOCPROPERTY  DOCSLABEL_updateorigin  \* MERGEFORMAT ">
+              <w:r>
+                <w:rPr>
+                  <w:b/>
+                  <w:color w:val="808080"/>
+                  <w:szCs w:val="32"/>
+                </w:rPr>
+                <w:t>Origine de la mise à jour</w:t>
+              </w:r>
+            </w:fldSimple>
           </w:p>
         </w:tc>
         <w:tc>
@@ -1340,31 +1228,16 @@
                 <w:szCs w:val="32"/>
               </w:rPr>
             </w:pPr>
-            <w:r>
-              <w:fldChar w:fldCharType="begin"/>
-            </w:r>
-            <w:r>
-              <w:instrText xml:space="preserve"> DOCPROPERTY  DOCSLABEL_writtenby  \* MERGEFORMAT </w:instrText>
-            </w:r>
-            <w:r>
-              <w:fldChar w:fldCharType="separate"/>
-            </w:r>
-            <w:r>
-              <w:rPr>
-                <w:b/>
-                <w:color w:val="808080"/>
-                <w:szCs w:val="32"/>
-              </w:rPr>
-              <w:t>Rédigée par</w:t>
-            </w:r>
-            <w:r>
-              <w:rPr>
-                <w:b/>
-                <w:color w:val="808080"/>
-                <w:szCs w:val="32"/>
-              </w:rPr>
-              <w:fldChar w:fldCharType="end"/>
-            </w:r>
+            <w:fldSimple w:instr=" DOCPROPERTY  DOCSLABEL_writtenby  \* MERGEFORMAT ">
+              <w:r>
+                <w:rPr>
+                  <w:b/>
+                  <w:color w:val="808080"/>
+                  <w:szCs w:val="32"/>
+                </w:rPr>
+                <w:t>Rédigée par</w:t>
+              </w:r>
+            </w:fldSimple>
           </w:p>
         </w:tc>
         <w:tc>
@@ -1390,31 +1263,16 @@
                 <w:szCs w:val="32"/>
               </w:rPr>
             </w:pPr>
-            <w:r>
-              <w:fldChar w:fldCharType="begin"/>
-            </w:r>
-            <w:r>
-              <w:instrText xml:space="preserve"> DOCPROPERTY  DOCSLABEL_verifiedby  \* MERGEFORMAT </w:instrText>
-            </w:r>
-            <w:r>
-              <w:fldChar w:fldCharType="separate"/>
-            </w:r>
-            <w:r>
-              <w:rPr>
-                <w:b/>
-                <w:color w:val="808080"/>
-                <w:szCs w:val="32"/>
-              </w:rPr>
-              <w:t>Validée par</w:t>
-            </w:r>
-            <w:r>
-              <w:rPr>
-                <w:b/>
-                <w:color w:val="808080"/>
-                <w:szCs w:val="32"/>
-              </w:rPr>
-              <w:fldChar w:fldCharType="end"/>
-            </w:r>
+            <w:fldSimple w:instr=" DOCPROPERTY  DOCSLABEL_verifiedby  \* MERGEFORMAT ">
+              <w:r>
+                <w:rPr>
+                  <w:b/>
+                  <w:color w:val="808080"/>
+                  <w:szCs w:val="32"/>
+                </w:rPr>
+                <w:t>Validée par</w:t>
+              </w:r>
+            </w:fldSimple>
           </w:p>
         </w:tc>
       </w:tr>
@@ -2495,7 +2353,7 @@
         </w:rPr>
         <w:fldChar w:fldCharType="separate"/>
       </w:r>
-      <w:hyperlink w:anchor="_Toc450782281" w:history="1">
+      <w:hyperlink w:anchor="_Toc450783049" w:history="1">
         <w:r>
           <w:rPr>
             <w:rStyle w:val="Lienhypertexte"/>
@@ -2537,7 +2395,7 @@
             <w:noProof/>
             <w:webHidden/>
           </w:rPr>
-          <w:instrText xml:space="preserve"> PAGEREF _Toc450782281 \h </w:instrText>
+          <w:instrText xml:space="preserve"> PAGEREF _Toc450783049 \h </w:instrText>
         </w:r>
         <w:r>
           <w:rPr>
@@ -2579,7 +2437,7 @@
           <w:szCs w:val="22"/>
         </w:rPr>
       </w:pPr>
-      <w:hyperlink w:anchor="_Toc450782282" w:history="1">
+      <w:hyperlink w:anchor="_Toc450783050" w:history="1">
         <w:r>
           <w:rPr>
             <w:rStyle w:val="Lienhypertexte"/>
@@ -2621,7 +2479,7 @@
             <w:noProof/>
             <w:webHidden/>
           </w:rPr>
-          <w:instrText xml:space="preserve"> PAGEREF _Toc450782282 \h </w:instrText>
+          <w:instrText xml:space="preserve"> PAGEREF _Toc450783050 \h </w:instrText>
         </w:r>
         <w:r>
           <w:rPr>
@@ -2663,7 +2521,7 @@
           <w:szCs w:val="22"/>
         </w:rPr>
       </w:pPr>
-      <w:hyperlink w:anchor="_Toc450782283" w:history="1">
+      <w:hyperlink w:anchor="_Toc450783051" w:history="1">
         <w:r>
           <w:rPr>
             <w:rStyle w:val="Lienhypertexte"/>
@@ -2705,7 +2563,7 @@
             <w:noProof/>
             <w:webHidden/>
           </w:rPr>
-          <w:instrText xml:space="preserve"> PAGEREF _Toc450782283 \h </w:instrText>
+          <w:instrText xml:space="preserve"> PAGEREF _Toc450783051 \h </w:instrText>
         </w:r>
         <w:r>
           <w:rPr>
@@ -2747,7 +2605,7 @@
           <w:szCs w:val="22"/>
         </w:rPr>
       </w:pPr>
-      <w:hyperlink w:anchor="_Toc450782284" w:history="1">
+      <w:hyperlink w:anchor="_Toc450783052" w:history="1">
         <w:r>
           <w:rPr>
             <w:rStyle w:val="Lienhypertexte"/>
@@ -2789,7 +2647,7 @@
             <w:noProof/>
             <w:webHidden/>
           </w:rPr>
-          <w:instrText xml:space="preserve"> PAGEREF _Toc450782284 \h </w:instrText>
+          <w:instrText xml:space="preserve"> PAGEREF _Toc450783052 \h </w:instrText>
         </w:r>
         <w:r>
           <w:rPr>
@@ -2832,7 +2690,7 @@
           <w:szCs w:val="22"/>
         </w:rPr>
       </w:pPr>
-      <w:hyperlink w:anchor="_Toc450782285" w:history="1">
+      <w:hyperlink w:anchor="_Toc450783053" w:history="1">
         <w:r>
           <w:rPr>
             <w:rStyle w:val="Lienhypertexte"/>
@@ -2875,7 +2733,7 @@
             <w:noProof/>
             <w:webHidden/>
           </w:rPr>
-          <w:instrText xml:space="preserve"> PAGEREF _Toc450782285 \h </w:instrText>
+          <w:instrText xml:space="preserve"> PAGEREF _Toc450783053 \h </w:instrText>
         </w:r>
         <w:r>
           <w:rPr>
@@ -2918,7 +2776,7 @@
           <w:szCs w:val="22"/>
         </w:rPr>
       </w:pPr>
-      <w:hyperlink w:anchor="_Toc450782286" w:history="1">
+      <w:hyperlink w:anchor="_Toc450783054" w:history="1">
         <w:r>
           <w:rPr>
             <w:rStyle w:val="Lienhypertexte"/>
@@ -2961,7 +2819,7 @@
             <w:noProof/>
             <w:webHidden/>
           </w:rPr>
-          <w:instrText xml:space="preserve"> PAGEREF _Toc450782286 \h </w:instrText>
+          <w:instrText xml:space="preserve"> PAGEREF _Toc450783054 \h </w:instrText>
         </w:r>
         <w:r>
           <w:rPr>
@@ -3004,7 +2862,7 @@
           <w:szCs w:val="22"/>
         </w:rPr>
       </w:pPr>
-      <w:hyperlink w:anchor="_Toc450782287" w:history="1">
+      <w:hyperlink w:anchor="_Toc450783055" w:history="1">
         <w:r>
           <w:rPr>
             <w:rStyle w:val="Lienhypertexte"/>
@@ -3047,7 +2905,7 @@
             <w:noProof/>
             <w:webHidden/>
           </w:rPr>
-          <w:instrText xml:space="preserve"> PAGEREF _Toc450782287 \h </w:instrText>
+          <w:instrText xml:space="preserve"> PAGEREF _Toc450783055 \h </w:instrText>
         </w:r>
         <w:r>
           <w:rPr>
@@ -3089,7 +2947,7 @@
           <w:szCs w:val="22"/>
         </w:rPr>
       </w:pPr>
-      <w:hyperlink w:anchor="_Toc450782288" w:history="1">
+      <w:hyperlink w:anchor="_Toc450783056" w:history="1">
         <w:r>
           <w:rPr>
             <w:rStyle w:val="Lienhypertexte"/>
@@ -3131,7 +2989,7 @@
             <w:noProof/>
             <w:webHidden/>
           </w:rPr>
-          <w:instrText xml:space="preserve"> PAGEREF _Toc450782288 \h </w:instrText>
+          <w:instrText xml:space="preserve"> PAGEREF _Toc450783056 \h </w:instrText>
         </w:r>
         <w:r>
           <w:rPr>
@@ -3174,7 +3032,7 @@
           <w:szCs w:val="22"/>
         </w:rPr>
       </w:pPr>
-      <w:hyperlink w:anchor="_Toc450782289" w:history="1">
+      <w:hyperlink w:anchor="_Toc450783057" w:history="1">
         <w:r>
           <w:rPr>
             <w:rStyle w:val="Lienhypertexte"/>
@@ -3217,7 +3075,7 @@
             <w:noProof/>
             <w:webHidden/>
           </w:rPr>
-          <w:instrText xml:space="preserve"> PAGEREF _Toc450782289 \h </w:instrText>
+          <w:instrText xml:space="preserve"> PAGEREF _Toc450783057 \h </w:instrText>
         </w:r>
         <w:r>
           <w:rPr>
@@ -3260,7 +3118,7 @@
           <w:szCs w:val="22"/>
         </w:rPr>
       </w:pPr>
-      <w:hyperlink w:anchor="_Toc450782290" w:history="1">
+      <w:hyperlink w:anchor="_Toc450783058" w:history="1">
         <w:r>
           <w:rPr>
             <w:rStyle w:val="Lienhypertexte"/>
@@ -3303,7 +3161,7 @@
             <w:noProof/>
             <w:webHidden/>
           </w:rPr>
-          <w:instrText xml:space="preserve"> PAGEREF _Toc450782290 \h </w:instrText>
+          <w:instrText xml:space="preserve"> PAGEREF _Toc450783058 \h </w:instrText>
         </w:r>
         <w:r>
           <w:rPr>
@@ -3348,7 +3206,7 @@
           <w:szCs w:val="22"/>
         </w:rPr>
       </w:pPr>
-      <w:hyperlink w:anchor="_Toc450782291" w:history="1">
+      <w:hyperlink w:anchor="_Toc450783059" w:history="1">
         <w:r>
           <w:rPr>
             <w:rStyle w:val="Lienhypertexte"/>
@@ -3389,7 +3247,7 @@
             <w:noProof/>
             <w:webHidden/>
           </w:rPr>
-          <w:instrText xml:space="preserve"> PAGEREF _Toc450782291 \h </w:instrText>
+          <w:instrText xml:space="preserve"> PAGEREF _Toc450783059 \h </w:instrText>
         </w:r>
         <w:r>
           <w:rPr>
@@ -3434,7 +3292,7 @@
           <w:szCs w:val="22"/>
         </w:rPr>
       </w:pPr>
-      <w:hyperlink w:anchor="_Toc450782292" w:history="1">
+      <w:hyperlink w:anchor="_Toc450783060" w:history="1">
         <w:r>
           <w:rPr>
             <w:rStyle w:val="Lienhypertexte"/>
@@ -3475,7 +3333,7 @@
             <w:noProof/>
             <w:webHidden/>
           </w:rPr>
-          <w:instrText xml:space="preserve"> PAGEREF _Toc450782292 \h </w:instrText>
+          <w:instrText xml:space="preserve"> PAGEREF _Toc450783060 \h </w:instrText>
         </w:r>
         <w:r>
           <w:rPr>
@@ -3520,7 +3378,7 @@
           <w:szCs w:val="22"/>
         </w:rPr>
       </w:pPr>
-      <w:hyperlink w:anchor="_Toc450782293" w:history="1">
+      <w:hyperlink w:anchor="_Toc450783061" w:history="1">
         <w:r>
           <w:rPr>
             <w:rStyle w:val="Lienhypertexte"/>
@@ -3561,7 +3419,7 @@
             <w:noProof/>
             <w:webHidden/>
           </w:rPr>
-          <w:instrText xml:space="preserve"> PAGEREF _Toc450782293 \h </w:instrText>
+          <w:instrText xml:space="preserve"> PAGEREF _Toc450783061 \h </w:instrText>
         </w:r>
         <w:r>
           <w:rPr>
@@ -3603,7 +3461,7 @@
           <w:szCs w:val="22"/>
         </w:rPr>
       </w:pPr>
-      <w:hyperlink w:anchor="_Toc450782294" w:history="1">
+      <w:hyperlink w:anchor="_Toc450783062" w:history="1">
         <w:r>
           <w:rPr>
             <w:rStyle w:val="Lienhypertexte"/>
@@ -3645,7 +3503,7 @@
             <w:noProof/>
             <w:webHidden/>
           </w:rPr>
-          <w:instrText xml:space="preserve"> PAGEREF _Toc450782294 \h </w:instrText>
+          <w:instrText xml:space="preserve"> PAGEREF _Toc450783062 \h </w:instrText>
         </w:r>
         <w:r>
           <w:rPr>
@@ -3688,7 +3546,7 @@
           <w:szCs w:val="22"/>
         </w:rPr>
       </w:pPr>
-      <w:hyperlink w:anchor="_Toc450782295" w:history="1">
+      <w:hyperlink w:anchor="_Toc450783063" w:history="1">
         <w:r>
           <w:rPr>
             <w:rStyle w:val="Lienhypertexte"/>
@@ -3731,7 +3589,7 @@
             <w:noProof/>
             <w:webHidden/>
           </w:rPr>
-          <w:instrText xml:space="preserve"> PAGEREF _Toc450782295 \h </w:instrText>
+          <w:instrText xml:space="preserve"> PAGEREF _Toc450783063 \h </w:instrText>
         </w:r>
         <w:r>
           <w:rPr>
@@ -3774,7 +3632,7 @@
           <w:szCs w:val="22"/>
         </w:rPr>
       </w:pPr>
-      <w:hyperlink w:anchor="_Toc450782296" w:history="1">
+      <w:hyperlink w:anchor="_Toc450783064" w:history="1">
         <w:r>
           <w:rPr>
             <w:rStyle w:val="Lienhypertexte"/>
@@ -3817,7 +3675,7 @@
             <w:noProof/>
             <w:webHidden/>
           </w:rPr>
-          <w:instrText xml:space="preserve"> PAGEREF _Toc450782296 \h </w:instrText>
+          <w:instrText xml:space="preserve"> PAGEREF _Toc450783064 \h </w:instrText>
         </w:r>
         <w:r>
           <w:rPr>
@@ -3862,7 +3720,7 @@
           <w:szCs w:val="22"/>
         </w:rPr>
       </w:pPr>
-      <w:hyperlink w:anchor="_Toc450782297" w:history="1">
+      <w:hyperlink w:anchor="_Toc450783065" w:history="1">
         <w:r>
           <w:rPr>
             <w:rStyle w:val="Lienhypertexte"/>
@@ -3903,7 +3761,7 @@
             <w:noProof/>
             <w:webHidden/>
           </w:rPr>
-          <w:instrText xml:space="preserve"> PAGEREF _Toc450782297 \h </w:instrText>
+          <w:instrText xml:space="preserve"> PAGEREF _Toc450783065 \h </w:instrText>
         </w:r>
         <w:r>
           <w:rPr>
@@ -3948,7 +3806,7 @@
           <w:szCs w:val="22"/>
         </w:rPr>
       </w:pPr>
-      <w:hyperlink w:anchor="_Toc450782298" w:history="1">
+      <w:hyperlink w:anchor="_Toc450783066" w:history="1">
         <w:r>
           <w:rPr>
             <w:rStyle w:val="Lienhypertexte"/>
@@ -3989,7 +3847,7 @@
             <w:noProof/>
             <w:webHidden/>
           </w:rPr>
-          <w:instrText xml:space="preserve"> PAGEREF _Toc450782298 \h </w:instrText>
+          <w:instrText xml:space="preserve"> PAGEREF _Toc450783066 \h </w:instrText>
         </w:r>
         <w:r>
           <w:rPr>
@@ -4034,7 +3892,7 @@
           <w:szCs w:val="22"/>
         </w:rPr>
       </w:pPr>
-      <w:hyperlink w:anchor="_Toc450782299" w:history="1">
+      <w:hyperlink w:anchor="_Toc450783067" w:history="1">
         <w:r>
           <w:rPr>
             <w:rStyle w:val="Lienhypertexte"/>
@@ -4075,7 +3933,7 @@
             <w:noProof/>
             <w:webHidden/>
           </w:rPr>
-          <w:instrText xml:space="preserve"> PAGEREF _Toc450782299 \h </w:instrText>
+          <w:instrText xml:space="preserve"> PAGEREF _Toc450783067 \h </w:instrText>
         </w:r>
         <w:r>
           <w:rPr>
@@ -4120,7 +3978,7 @@
           <w:szCs w:val="22"/>
         </w:rPr>
       </w:pPr>
-      <w:hyperlink w:anchor="_Toc450782300" w:history="1">
+      <w:hyperlink w:anchor="_Toc450783068" w:history="1">
         <w:r>
           <w:rPr>
             <w:rStyle w:val="Lienhypertexte"/>
@@ -4161,7 +4019,7 @@
             <w:noProof/>
             <w:webHidden/>
           </w:rPr>
-          <w:instrText xml:space="preserve"> PAGEREF _Toc450782300 \h </w:instrText>
+          <w:instrText xml:space="preserve"> PAGEREF _Toc450783068 \h </w:instrText>
         </w:r>
         <w:r>
           <w:rPr>
@@ -4206,7 +4064,7 @@
           <w:szCs w:val="22"/>
         </w:rPr>
       </w:pPr>
-      <w:hyperlink w:anchor="_Toc450782301" w:history="1">
+      <w:hyperlink w:anchor="_Toc450783069" w:history="1">
         <w:r>
           <w:rPr>
             <w:rStyle w:val="Lienhypertexte"/>
@@ -4247,7 +4105,7 @@
             <w:noProof/>
             <w:webHidden/>
           </w:rPr>
-          <w:instrText xml:space="preserve"> PAGEREF _Toc450782301 \h </w:instrText>
+          <w:instrText xml:space="preserve"> PAGEREF _Toc450783069 \h </w:instrText>
         </w:r>
         <w:r>
           <w:rPr>
@@ -4292,7 +4150,7 @@
           <w:szCs w:val="22"/>
         </w:rPr>
       </w:pPr>
-      <w:hyperlink w:anchor="_Toc450782302" w:history="1">
+      <w:hyperlink w:anchor="_Toc450783070" w:history="1">
         <w:r>
           <w:rPr>
             <w:rStyle w:val="Lienhypertexte"/>
@@ -4333,7 +4191,7 @@
             <w:noProof/>
             <w:webHidden/>
           </w:rPr>
-          <w:instrText xml:space="preserve"> PAGEREF _Toc450782302 \h </w:instrText>
+          <w:instrText xml:space="preserve"> PAGEREF _Toc450783070 \h </w:instrText>
         </w:r>
         <w:r>
           <w:rPr>
@@ -4378,7 +4236,7 @@
           <w:szCs w:val="22"/>
         </w:rPr>
       </w:pPr>
-      <w:hyperlink w:anchor="_Toc450782303" w:history="1">
+      <w:hyperlink w:anchor="_Toc450783071" w:history="1">
         <w:r>
           <w:rPr>
             <w:rStyle w:val="Lienhypertexte"/>
@@ -4419,7 +4277,7 @@
             <w:noProof/>
             <w:webHidden/>
           </w:rPr>
-          <w:instrText xml:space="preserve"> PAGEREF _Toc450782303 \h </w:instrText>
+          <w:instrText xml:space="preserve"> PAGEREF _Toc450783071 \h </w:instrText>
         </w:r>
         <w:r>
           <w:rPr>
@@ -4461,7 +4319,7 @@
           <w:szCs w:val="22"/>
         </w:rPr>
       </w:pPr>
-      <w:hyperlink w:anchor="_Toc450782304" w:history="1">
+      <w:hyperlink w:anchor="_Toc450783072" w:history="1">
         <w:r>
           <w:rPr>
             <w:rStyle w:val="Lienhypertexte"/>
@@ -4503,7 +4361,7 @@
             <w:noProof/>
             <w:webHidden/>
           </w:rPr>
-          <w:instrText xml:space="preserve"> PAGEREF _Toc450782304 \h </w:instrText>
+          <w:instrText xml:space="preserve"> PAGEREF _Toc450783072 \h </w:instrText>
         </w:r>
         <w:r>
           <w:rPr>
@@ -4546,7 +4404,7 @@
           <w:szCs w:val="22"/>
         </w:rPr>
       </w:pPr>
-      <w:hyperlink w:anchor="_Toc450782305" w:history="1">
+      <w:hyperlink w:anchor="_Toc450783073" w:history="1">
         <w:r>
           <w:rPr>
             <w:rStyle w:val="Lienhypertexte"/>
@@ -4589,7 +4447,7 @@
             <w:noProof/>
             <w:webHidden/>
           </w:rPr>
-          <w:instrText xml:space="preserve"> PAGEREF _Toc450782305 \h </w:instrText>
+          <w:instrText xml:space="preserve"> PAGEREF _Toc450783073 \h </w:instrText>
         </w:r>
         <w:r>
           <w:rPr>
@@ -4632,7 +4490,7 @@
           <w:szCs w:val="22"/>
         </w:rPr>
       </w:pPr>
-      <w:hyperlink w:anchor="_Toc450782306" w:history="1">
+      <w:hyperlink w:anchor="_Toc450783074" w:history="1">
         <w:r>
           <w:rPr>
             <w:rStyle w:val="Lienhypertexte"/>
@@ -4675,7 +4533,7 @@
             <w:noProof/>
             <w:webHidden/>
           </w:rPr>
-          <w:instrText xml:space="preserve"> PAGEREF _Toc450782306 \h </w:instrText>
+          <w:instrText xml:space="preserve"> PAGEREF _Toc450783074 \h </w:instrText>
         </w:r>
         <w:r>
           <w:rPr>
@@ -4720,7 +4578,7 @@
           <w:szCs w:val="22"/>
         </w:rPr>
       </w:pPr>
-      <w:hyperlink w:anchor="_Toc450782307" w:history="1">
+      <w:hyperlink w:anchor="_Toc450783075" w:history="1">
         <w:r>
           <w:rPr>
             <w:rStyle w:val="Lienhypertexte"/>
@@ -4761,7 +4619,7 @@
             <w:noProof/>
             <w:webHidden/>
           </w:rPr>
-          <w:instrText xml:space="preserve"> PAGEREF _Toc450782307 \h </w:instrText>
+          <w:instrText xml:space="preserve"> PAGEREF _Toc450783075 \h </w:instrText>
         </w:r>
         <w:r>
           <w:rPr>
@@ -4806,7 +4664,7 @@
           <w:szCs w:val="22"/>
         </w:rPr>
       </w:pPr>
-      <w:hyperlink w:anchor="_Toc450782308" w:history="1">
+      <w:hyperlink w:anchor="_Toc450783076" w:history="1">
         <w:r>
           <w:rPr>
             <w:rStyle w:val="Lienhypertexte"/>
@@ -4847,7 +4705,7 @@
             <w:noProof/>
             <w:webHidden/>
           </w:rPr>
-          <w:instrText xml:space="preserve"> PAGEREF _Toc450782308 \h </w:instrText>
+          <w:instrText xml:space="preserve"> PAGEREF _Toc450783076 \h </w:instrText>
         </w:r>
         <w:r>
           <w:rPr>
@@ -4890,7 +4748,7 @@
           <w:szCs w:val="22"/>
         </w:rPr>
       </w:pPr>
-      <w:hyperlink w:anchor="_Toc450782309" w:history="1">
+      <w:hyperlink w:anchor="_Toc450783077" w:history="1">
         <w:r>
           <w:rPr>
             <w:rStyle w:val="Lienhypertexte"/>
@@ -4933,7 +4791,7 @@
             <w:noProof/>
             <w:webHidden/>
           </w:rPr>
-          <w:instrText xml:space="preserve"> PAGEREF _Toc450782309 \h </w:instrText>
+          <w:instrText xml:space="preserve"> PAGEREF _Toc450783077 \h </w:instrText>
         </w:r>
         <w:r>
           <w:rPr>
@@ -4978,7 +4836,7 @@
           <w:szCs w:val="22"/>
         </w:rPr>
       </w:pPr>
-      <w:hyperlink w:anchor="_Toc450782310" w:history="1">
+      <w:hyperlink w:anchor="_Toc450783078" w:history="1">
         <w:r>
           <w:rPr>
             <w:rStyle w:val="Lienhypertexte"/>
@@ -5019,7 +4877,7 @@
             <w:noProof/>
             <w:webHidden/>
           </w:rPr>
-          <w:instrText xml:space="preserve"> PAGEREF _Toc450782310 \h </w:instrText>
+          <w:instrText xml:space="preserve"> PAGEREF _Toc450783078 \h </w:instrText>
         </w:r>
         <w:r>
           <w:rPr>
@@ -5064,7 +4922,7 @@
           <w:szCs w:val="22"/>
         </w:rPr>
       </w:pPr>
-      <w:hyperlink w:anchor="_Toc450782311" w:history="1">
+      <w:hyperlink w:anchor="_Toc450783079" w:history="1">
         <w:r>
           <w:rPr>
             <w:rStyle w:val="Lienhypertexte"/>
@@ -5105,7 +4963,7 @@
             <w:noProof/>
             <w:webHidden/>
           </w:rPr>
-          <w:instrText xml:space="preserve"> PAGEREF _Toc450782311 \h </w:instrText>
+          <w:instrText xml:space="preserve"> PAGEREF _Toc450783079 \h </w:instrText>
         </w:r>
         <w:r>
           <w:rPr>
@@ -5150,7 +5008,7 @@
           <w:szCs w:val="22"/>
         </w:rPr>
       </w:pPr>
-      <w:hyperlink w:anchor="_Toc450782312" w:history="1">
+      <w:hyperlink w:anchor="_Toc450783080" w:history="1">
         <w:r>
           <w:rPr>
             <w:rStyle w:val="Lienhypertexte"/>
@@ -5191,7 +5049,7 @@
             <w:noProof/>
             <w:webHidden/>
           </w:rPr>
-          <w:instrText xml:space="preserve"> PAGEREF _Toc450782312 \h </w:instrText>
+          <w:instrText xml:space="preserve"> PAGEREF _Toc450783080 \h </w:instrText>
         </w:r>
         <w:r>
           <w:rPr>
@@ -5233,7 +5091,7 @@
           <w:szCs w:val="22"/>
         </w:rPr>
       </w:pPr>
-      <w:hyperlink w:anchor="_Toc450782313" w:history="1">
+      <w:hyperlink w:anchor="_Toc450783081" w:history="1">
         <w:r>
           <w:rPr>
             <w:rStyle w:val="Lienhypertexte"/>
@@ -5275,7 +5133,7 @@
             <w:noProof/>
             <w:webHidden/>
           </w:rPr>
-          <w:instrText xml:space="preserve"> PAGEREF _Toc450782313 \h </w:instrText>
+          <w:instrText xml:space="preserve"> PAGEREF _Toc450783081 \h </w:instrText>
         </w:r>
         <w:r>
           <w:rPr>
@@ -5318,7 +5176,7 @@
           <w:szCs w:val="22"/>
         </w:rPr>
       </w:pPr>
-      <w:hyperlink w:anchor="_Toc450782314" w:history="1">
+      <w:hyperlink w:anchor="_Toc450783082" w:history="1">
         <w:r>
           <w:rPr>
             <w:rStyle w:val="Lienhypertexte"/>
@@ -5361,7 +5219,7 @@
             <w:noProof/>
             <w:webHidden/>
           </w:rPr>
-          <w:instrText xml:space="preserve"> PAGEREF _Toc450782314 \h </w:instrText>
+          <w:instrText xml:space="preserve"> PAGEREF _Toc450783082 \h </w:instrText>
         </w:r>
         <w:r>
           <w:rPr>
@@ -5406,7 +5264,7 @@
           <w:szCs w:val="22"/>
         </w:rPr>
       </w:pPr>
-      <w:hyperlink w:anchor="_Toc450782315" w:history="1">
+      <w:hyperlink w:anchor="_Toc450783083" w:history="1">
         <w:r>
           <w:rPr>
             <w:rStyle w:val="Lienhypertexte"/>
@@ -5447,7 +5305,7 @@
             <w:noProof/>
             <w:webHidden/>
           </w:rPr>
-          <w:instrText xml:space="preserve"> PAGEREF _Toc450782315 \h </w:instrText>
+          <w:instrText xml:space="preserve"> PAGEREF _Toc450783083 \h </w:instrText>
         </w:r>
         <w:r>
           <w:rPr>
@@ -5492,7 +5350,7 @@
           <w:szCs w:val="22"/>
         </w:rPr>
       </w:pPr>
-      <w:hyperlink w:anchor="_Toc450782316" w:history="1">
+      <w:hyperlink w:anchor="_Toc450783084" w:history="1">
         <w:r>
           <w:rPr>
             <w:rStyle w:val="Lienhypertexte"/>
@@ -5533,7 +5391,7 @@
             <w:noProof/>
             <w:webHidden/>
           </w:rPr>
-          <w:instrText xml:space="preserve"> PAGEREF _Toc450782316 \h </w:instrText>
+          <w:instrText xml:space="preserve"> PAGEREF _Toc450783084 \h </w:instrText>
         </w:r>
         <w:r>
           <w:rPr>
@@ -5576,7 +5434,7 @@
           <w:szCs w:val="22"/>
         </w:rPr>
       </w:pPr>
-      <w:hyperlink w:anchor="_Toc450782317" w:history="1">
+      <w:hyperlink w:anchor="_Toc450783085" w:history="1">
         <w:r>
           <w:rPr>
             <w:rStyle w:val="Lienhypertexte"/>
@@ -5619,7 +5477,7 @@
             <w:noProof/>
             <w:webHidden/>
           </w:rPr>
-          <w:instrText xml:space="preserve"> PAGEREF _Toc450782317 \h </w:instrText>
+          <w:instrText xml:space="preserve"> PAGEREF _Toc450783085 \h </w:instrText>
         </w:r>
         <w:r>
           <w:rPr>
@@ -5664,7 +5522,7 @@
           <w:szCs w:val="22"/>
         </w:rPr>
       </w:pPr>
-      <w:hyperlink w:anchor="_Toc450782318" w:history="1">
+      <w:hyperlink w:anchor="_Toc450783086" w:history="1">
         <w:r>
           <w:rPr>
             <w:rStyle w:val="Lienhypertexte"/>
@@ -5705,7 +5563,7 @@
             <w:noProof/>
             <w:webHidden/>
           </w:rPr>
-          <w:instrText xml:space="preserve"> PAGEREF _Toc450782318 \h </w:instrText>
+          <w:instrText xml:space="preserve"> PAGEREF _Toc450783086 \h </w:instrText>
         </w:r>
         <w:r>
           <w:rPr>
@@ -5750,7 +5608,7 @@
           <w:szCs w:val="22"/>
         </w:rPr>
       </w:pPr>
-      <w:hyperlink w:anchor="_Toc450782319" w:history="1">
+      <w:hyperlink w:anchor="_Toc450783087" w:history="1">
         <w:r>
           <w:rPr>
             <w:rStyle w:val="Lienhypertexte"/>
@@ -5791,7 +5649,7 @@
             <w:noProof/>
             <w:webHidden/>
           </w:rPr>
-          <w:instrText xml:space="preserve"> PAGEREF _Toc450782319 \h </w:instrText>
+          <w:instrText xml:space="preserve"> PAGEREF _Toc450783087 \h </w:instrText>
         </w:r>
         <w:r>
           <w:rPr>
@@ -5812,6 +5670,264 @@
             <w:webHidden/>
           </w:rPr>
           <w:t>20</w:t>
+        </w:r>
+        <w:r>
+          <w:rPr>
+            <w:noProof/>
+            <w:webHidden/>
+          </w:rPr>
+          <w:fldChar w:fldCharType="end"/>
+        </w:r>
+      </w:hyperlink>
+    </w:p>
+    <w:p>
+      <w:pPr>
+        <w:pStyle w:val="TM2"/>
+        <w:rPr>
+          <w:rFonts w:asciiTheme="minorHAnsi" w:eastAsiaTheme="minorEastAsia" w:hAnsiTheme="minorHAnsi" w:cstheme="minorBidi"/>
+          <w:b w:val="0"/>
+          <w:bCs w:val="0"/>
+          <w:noProof/>
+          <w:sz w:val="22"/>
+          <w:szCs w:val="22"/>
+        </w:rPr>
+      </w:pPr>
+      <w:hyperlink w:anchor="_Toc450783088" w:history="1">
+        <w:r>
+          <w:rPr>
+            <w:rStyle w:val="Lienhypertexte"/>
+          </w:rPr>
+          <w:t>8.3.</w:t>
+        </w:r>
+        <w:r>
+          <w:rPr>
+            <w:rFonts w:asciiTheme="minorHAnsi" w:eastAsiaTheme="minorEastAsia" w:hAnsiTheme="minorHAnsi" w:cstheme="minorBidi"/>
+            <w:b w:val="0"/>
+            <w:bCs w:val="0"/>
+            <w:noProof/>
+            <w:sz w:val="22"/>
+            <w:szCs w:val="22"/>
+          </w:rPr>
+          <w:tab/>
+        </w:r>
+        <w:r>
+          <w:rPr>
+            <w:rStyle w:val="Lienhypertexte"/>
+          </w:rPr>
+          <w:t>Configuration et lancement du server NodeJS</w:t>
+        </w:r>
+        <w:r>
+          <w:rPr>
+            <w:noProof/>
+            <w:webHidden/>
+          </w:rPr>
+          <w:tab/>
+        </w:r>
+        <w:r>
+          <w:rPr>
+            <w:noProof/>
+            <w:webHidden/>
+          </w:rPr>
+          <w:fldChar w:fldCharType="begin"/>
+        </w:r>
+        <w:r>
+          <w:rPr>
+            <w:noProof/>
+            <w:webHidden/>
+          </w:rPr>
+          <w:instrText xml:space="preserve"> PAGEREF _Toc450783088 \h </w:instrText>
+        </w:r>
+        <w:r>
+          <w:rPr>
+            <w:noProof/>
+            <w:webHidden/>
+          </w:rPr>
+        </w:r>
+        <w:r>
+          <w:rPr>
+            <w:noProof/>
+            <w:webHidden/>
+          </w:rPr>
+          <w:fldChar w:fldCharType="separate"/>
+        </w:r>
+        <w:r>
+          <w:rPr>
+            <w:noProof/>
+            <w:webHidden/>
+          </w:rPr>
+          <w:t>21</w:t>
+        </w:r>
+        <w:r>
+          <w:rPr>
+            <w:noProof/>
+            <w:webHidden/>
+          </w:rPr>
+          <w:fldChar w:fldCharType="end"/>
+        </w:r>
+      </w:hyperlink>
+    </w:p>
+    <w:p>
+      <w:pPr>
+        <w:pStyle w:val="TM3"/>
+        <w:tabs>
+          <w:tab w:val="left" w:pos="1320"/>
+          <w:tab w:val="right" w:pos="9969"/>
+        </w:tabs>
+        <w:rPr>
+          <w:rFonts w:asciiTheme="minorHAnsi" w:eastAsiaTheme="minorEastAsia" w:hAnsiTheme="minorHAnsi" w:cstheme="minorBidi"/>
+          <w:noProof/>
+          <w:sz w:val="22"/>
+          <w:szCs w:val="22"/>
+        </w:rPr>
+      </w:pPr>
+      <w:hyperlink w:anchor="_Toc450783089" w:history="1">
+        <w:r>
+          <w:rPr>
+            <w:rStyle w:val="Lienhypertexte"/>
+          </w:rPr>
+          <w:t>8.3.1.</w:t>
+        </w:r>
+        <w:r>
+          <w:rPr>
+            <w:rFonts w:asciiTheme="minorHAnsi" w:eastAsiaTheme="minorEastAsia" w:hAnsiTheme="minorHAnsi" w:cstheme="minorBidi"/>
+            <w:noProof/>
+            <w:sz w:val="22"/>
+            <w:szCs w:val="22"/>
+          </w:rPr>
+          <w:tab/>
+        </w:r>
+        <w:r>
+          <w:rPr>
+            <w:rStyle w:val="Lienhypertexte"/>
+          </w:rPr>
+          <w:t>Installation des modules NodeJS</w:t>
+        </w:r>
+        <w:r>
+          <w:rPr>
+            <w:noProof/>
+            <w:webHidden/>
+          </w:rPr>
+          <w:tab/>
+        </w:r>
+        <w:r>
+          <w:rPr>
+            <w:noProof/>
+            <w:webHidden/>
+          </w:rPr>
+          <w:fldChar w:fldCharType="begin"/>
+        </w:r>
+        <w:r>
+          <w:rPr>
+            <w:noProof/>
+            <w:webHidden/>
+          </w:rPr>
+          <w:instrText xml:space="preserve"> PAGEREF _Toc450783089 \h </w:instrText>
+        </w:r>
+        <w:r>
+          <w:rPr>
+            <w:noProof/>
+            <w:webHidden/>
+          </w:rPr>
+        </w:r>
+        <w:r>
+          <w:rPr>
+            <w:noProof/>
+            <w:webHidden/>
+          </w:rPr>
+          <w:fldChar w:fldCharType="separate"/>
+        </w:r>
+        <w:r>
+          <w:rPr>
+            <w:noProof/>
+            <w:webHidden/>
+          </w:rPr>
+          <w:t>21</w:t>
+        </w:r>
+        <w:r>
+          <w:rPr>
+            <w:noProof/>
+            <w:webHidden/>
+          </w:rPr>
+          <w:fldChar w:fldCharType="end"/>
+        </w:r>
+      </w:hyperlink>
+    </w:p>
+    <w:p>
+      <w:pPr>
+        <w:pStyle w:val="TM3"/>
+        <w:tabs>
+          <w:tab w:val="left" w:pos="1320"/>
+          <w:tab w:val="right" w:pos="9969"/>
+        </w:tabs>
+        <w:rPr>
+          <w:rFonts w:asciiTheme="minorHAnsi" w:eastAsiaTheme="minorEastAsia" w:hAnsiTheme="minorHAnsi" w:cstheme="minorBidi"/>
+          <w:noProof/>
+          <w:sz w:val="22"/>
+          <w:szCs w:val="22"/>
+        </w:rPr>
+      </w:pPr>
+      <w:hyperlink w:anchor="_Toc450783090" w:history="1">
+        <w:r>
+          <w:rPr>
+            <w:rStyle w:val="Lienhypertexte"/>
+          </w:rPr>
+          <w:t>8.3.2.</w:t>
+        </w:r>
+        <w:r>
+          <w:rPr>
+            <w:rFonts w:asciiTheme="minorHAnsi" w:eastAsiaTheme="minorEastAsia" w:hAnsiTheme="minorHAnsi" w:cstheme="minorBidi"/>
+            <w:noProof/>
+            <w:sz w:val="22"/>
+            <w:szCs w:val="22"/>
+          </w:rPr>
+          <w:tab/>
+        </w:r>
+        <w:r>
+          <w:rPr>
+            <w:rStyle w:val="Lienhypertexte"/>
+          </w:rPr>
+          <w:t>Lancement du server</w:t>
+        </w:r>
+        <w:r>
+          <w:rPr>
+            <w:noProof/>
+            <w:webHidden/>
+          </w:rPr>
+          <w:tab/>
+        </w:r>
+        <w:r>
+          <w:rPr>
+            <w:noProof/>
+            <w:webHidden/>
+          </w:rPr>
+          <w:fldChar w:fldCharType="begin"/>
+        </w:r>
+        <w:r>
+          <w:rPr>
+            <w:noProof/>
+            <w:webHidden/>
+          </w:rPr>
+          <w:instrText xml:space="preserve"> PAGEREF _Toc450783090 \h </w:instrText>
+        </w:r>
+        <w:r>
+          <w:rPr>
+            <w:noProof/>
+            <w:webHidden/>
+          </w:rPr>
+        </w:r>
+        <w:r>
+          <w:rPr>
+            <w:noProof/>
+            <w:webHidden/>
+          </w:rPr>
+          <w:fldChar w:fldCharType="separate"/>
+        </w:r>
+        <w:r>
+          <w:rPr>
+            <w:noProof/>
+            <w:webHidden/>
+          </w:rPr>
+          <w:t>21</w:t>
         </w:r>
         <w:r>
           <w:rPr>
@@ -5851,15 +5967,15 @@
         <w:br w:type="page"/>
       </w:r>
       <w:fldSimple w:instr=" DOCPROPERTY  DOCSLABEL_introduction ">
-        <w:bookmarkStart w:id="2" w:name="_Toc450782281"/>
         <w:bookmarkStart w:id="3" w:name="_Toc239818378"/>
         <w:bookmarkStart w:id="4" w:name="_Toc235931472"/>
+        <w:bookmarkStart w:id="5" w:name="_Toc450783049"/>
         <w:r>
           <w:t>Introduction</w:t>
         </w:r>
-        <w:bookmarkEnd w:id="2"/>
         <w:bookmarkEnd w:id="3"/>
         <w:bookmarkEnd w:id="4"/>
+        <w:bookmarkEnd w:id="5"/>
       </w:fldSimple>
     </w:p>
     <w:p>
@@ -5900,11 +6016,11 @@
       <w:pPr>
         <w:pStyle w:val="Titre1"/>
       </w:pPr>
-      <w:bookmarkStart w:id="5" w:name="_Toc450782282"/>
+      <w:bookmarkStart w:id="6" w:name="_Toc450783050"/>
       <w:r>
         <w:t>Glossaire</w:t>
       </w:r>
-      <w:bookmarkEnd w:id="5"/>
+      <w:bookmarkEnd w:id="6"/>
     </w:p>
     <w:p>
       <w:r>
@@ -6099,11 +6215,11 @@
       <w:pPr>
         <w:pStyle w:val="Titre1"/>
       </w:pPr>
-      <w:bookmarkStart w:id="6" w:name="_Toc450782283"/>
+      <w:bookmarkStart w:id="7" w:name="_Toc450783051"/>
       <w:r>
         <w:t>Présentation du projet</w:t>
       </w:r>
-      <w:bookmarkEnd w:id="6"/>
+      <w:bookmarkEnd w:id="7"/>
       <w:r>
         <w:t xml:space="preserve"> </w:t>
       </w:r>
@@ -6257,26 +6373,26 @@
       <w:pPr>
         <w:pStyle w:val="Titre1"/>
       </w:pPr>
-      <w:bookmarkStart w:id="7" w:name="_Toc400707500"/>
-      <w:bookmarkStart w:id="8" w:name="_Toc450782284"/>
+      <w:bookmarkStart w:id="8" w:name="_Toc400707500"/>
+      <w:bookmarkStart w:id="9" w:name="_Toc450783052"/>
       <w:r>
         <w:t>Structuration des cas d’utilisation</w:t>
       </w:r>
-      <w:bookmarkEnd w:id="7"/>
+      <w:bookmarkEnd w:id="8"/>
       <w:r>
         <w:t>s</w:t>
       </w:r>
-      <w:bookmarkEnd w:id="8"/>
+      <w:bookmarkEnd w:id="9"/>
     </w:p>
     <w:p>
       <w:pPr>
         <w:pStyle w:val="Titre2"/>
       </w:pPr>
-      <w:bookmarkStart w:id="9" w:name="_Toc450782285"/>
+      <w:bookmarkStart w:id="10" w:name="_Toc450783053"/>
       <w:r>
         <w:t>Présentation des acteurs</w:t>
       </w:r>
-      <w:bookmarkEnd w:id="9"/>
+      <w:bookmarkEnd w:id="10"/>
     </w:p>
     <w:p>
       <w:r>
@@ -6479,12 +6595,12 @@
       <w:pPr>
         <w:pStyle w:val="Titre2"/>
       </w:pPr>
-      <w:bookmarkStart w:id="10" w:name="_Toc450782286"/>
+      <w:bookmarkStart w:id="11" w:name="_Toc450783054"/>
       <w:r>
         <w:lastRenderedPageBreak/>
         <w:t>Diagramme de séquence</w:t>
       </w:r>
-      <w:bookmarkEnd w:id="10"/>
+      <w:bookmarkEnd w:id="11"/>
       <w:r>
         <w:t xml:space="preserve"> </w:t>
       </w:r>
@@ -6594,12 +6710,12 @@
       <w:pPr>
         <w:pStyle w:val="Titre2"/>
       </w:pPr>
-      <w:bookmarkStart w:id="11" w:name="_Toc450782287"/>
+      <w:bookmarkStart w:id="12" w:name="_Toc450783055"/>
       <w:r>
         <w:lastRenderedPageBreak/>
         <w:t>Exigences fonctionnelles du cas d’utilisation</w:t>
       </w:r>
-      <w:bookmarkEnd w:id="11"/>
+      <w:bookmarkEnd w:id="12"/>
     </w:p>
     <w:p>
       <w:r>
@@ -6614,8 +6730,8 @@
         <w:tblLook w:val="01E0" w:firstRow="1" w:lastRow="1" w:firstColumn="1" w:lastColumn="1" w:noHBand="0" w:noVBand="0"/>
       </w:tblPr>
       <w:tblGrid>
-        <w:gridCol w:w="2648"/>
-        <w:gridCol w:w="6651"/>
+        <w:gridCol w:w="2646"/>
+        <w:gridCol w:w="6647"/>
       </w:tblGrid>
       <w:tr>
         <w:trPr>
@@ -6960,12 +7076,12 @@
       <w:pPr>
         <w:pStyle w:val="Titre1"/>
       </w:pPr>
-      <w:bookmarkStart w:id="12" w:name="_Toc450782288"/>
+      <w:bookmarkStart w:id="13" w:name="_Toc450783056"/>
       <w:r>
         <w:lastRenderedPageBreak/>
         <w:t>Base de données</w:t>
       </w:r>
-      <w:bookmarkEnd w:id="12"/>
+      <w:bookmarkEnd w:id="13"/>
       <w:r>
         <w:t xml:space="preserve"> </w:t>
       </w:r>
@@ -6980,11 +7096,11 @@
       <w:pPr>
         <w:pStyle w:val="Titre2"/>
       </w:pPr>
-      <w:bookmarkStart w:id="13" w:name="_Toc450782289"/>
+      <w:bookmarkStart w:id="14" w:name="_Toc450783057"/>
       <w:r>
         <w:t>Modèle relationnel de donnée</w:t>
       </w:r>
-      <w:bookmarkEnd w:id="13"/>
+      <w:bookmarkEnd w:id="14"/>
       <w:r>
         <w:t xml:space="preserve"> </w:t>
       </w:r>
@@ -7198,12 +7314,12 @@
       <w:pPr>
         <w:pStyle w:val="Titre2"/>
       </w:pPr>
-      <w:bookmarkStart w:id="14" w:name="_Toc450782290"/>
+      <w:bookmarkStart w:id="15" w:name="_Toc450783058"/>
       <w:r>
         <w:lastRenderedPageBreak/>
         <w:t>Explication base de données</w:t>
       </w:r>
-      <w:bookmarkEnd w:id="14"/>
+      <w:bookmarkEnd w:id="15"/>
       <w:r>
         <w:t xml:space="preserve"> </w:t>
       </w:r>
@@ -7221,11 +7337,11 @@
       <w:pPr>
         <w:pStyle w:val="Titre3"/>
       </w:pPr>
-      <w:bookmarkStart w:id="15" w:name="_Toc450782291"/>
+      <w:bookmarkStart w:id="16" w:name="_Toc450783059"/>
       <w:r>
         <w:t>Table élève</w:t>
       </w:r>
-      <w:bookmarkEnd w:id="15"/>
+      <w:bookmarkEnd w:id="16"/>
       <w:r>
         <w:t xml:space="preserve">  </w:t>
       </w:r>
@@ -7328,11 +7444,11 @@
       <w:pPr>
         <w:pStyle w:val="Titre3"/>
       </w:pPr>
-      <w:bookmarkStart w:id="16" w:name="_Toc450782292"/>
+      <w:bookmarkStart w:id="17" w:name="_Toc450783060"/>
       <w:r>
         <w:t>Table cours</w:t>
       </w:r>
-      <w:bookmarkEnd w:id="16"/>
+      <w:bookmarkEnd w:id="17"/>
       <w:r>
         <w:t xml:space="preserve"> </w:t>
       </w:r>
@@ -7491,12 +7607,12 @@
       <w:pPr>
         <w:pStyle w:val="Titre3"/>
       </w:pPr>
-      <w:bookmarkStart w:id="17" w:name="_Toc450782293"/>
+      <w:bookmarkStart w:id="18" w:name="_Toc450783061"/>
       <w:r>
         <w:lastRenderedPageBreak/>
         <w:t>Table présence</w:t>
       </w:r>
-      <w:bookmarkEnd w:id="17"/>
+      <w:bookmarkEnd w:id="18"/>
       <w:r>
         <w:t xml:space="preserve"> </w:t>
       </w:r>
@@ -7588,7 +7704,7 @@
       <w:pPr>
         <w:pStyle w:val="Titre1"/>
       </w:pPr>
-      <w:bookmarkStart w:id="18" w:name="_Toc450782294"/>
+      <w:bookmarkStart w:id="19" w:name="_Toc450783062"/>
       <w:r>
         <w:lastRenderedPageBreak/>
         <w:t>S</w:t>
@@ -7596,7 +7712,7 @@
       <w:r>
         <w:t>ervice REST</w:t>
       </w:r>
-      <w:bookmarkEnd w:id="18"/>
+      <w:bookmarkEnd w:id="19"/>
       <w:r>
         <w:t xml:space="preserve"> </w:t>
       </w:r>
@@ -7605,11 +7721,11 @@
       <w:pPr>
         <w:pStyle w:val="Titre2"/>
       </w:pPr>
-      <w:bookmarkStart w:id="19" w:name="_Toc450782295"/>
+      <w:bookmarkStart w:id="20" w:name="_Toc450783063"/>
       <w:r>
         <w:t>Scan de la carte étudiante</w:t>
       </w:r>
-      <w:bookmarkEnd w:id="19"/>
+      <w:bookmarkEnd w:id="20"/>
       <w:r>
         <w:t xml:space="preserve"> </w:t>
       </w:r>
@@ -7634,11 +7750,11 @@
       <w:pPr>
         <w:pStyle w:val="Titre2"/>
       </w:pPr>
-      <w:bookmarkStart w:id="20" w:name="_Toc450782296"/>
+      <w:bookmarkStart w:id="21" w:name="_Toc450783064"/>
       <w:r>
         <w:t>Les routes administratives</w:t>
       </w:r>
-      <w:bookmarkEnd w:id="20"/>
+      <w:bookmarkEnd w:id="21"/>
     </w:p>
     <w:p>
       <w:r>
@@ -7649,11 +7765,11 @@
       <w:pPr>
         <w:pStyle w:val="Titre3"/>
       </w:pPr>
-      <w:bookmarkStart w:id="21" w:name="_Toc450782297"/>
+      <w:bookmarkStart w:id="22" w:name="_Toc450783065"/>
       <w:r>
         <w:t>Route connexion de l’administration</w:t>
       </w:r>
-      <w:bookmarkEnd w:id="21"/>
+      <w:bookmarkEnd w:id="22"/>
     </w:p>
     <w:p>
       <w:r>
@@ -7664,11 +7780,11 @@
       <w:pPr>
         <w:pStyle w:val="Titre3"/>
       </w:pPr>
-      <w:bookmarkStart w:id="22" w:name="_Toc450782298"/>
+      <w:bookmarkStart w:id="23" w:name="_Toc450783066"/>
       <w:r>
         <w:t>Route des cours</w:t>
       </w:r>
-      <w:bookmarkEnd w:id="22"/>
+      <w:bookmarkEnd w:id="23"/>
     </w:p>
     <w:p>
       <w:r>
@@ -7679,11 +7795,11 @@
       <w:pPr>
         <w:pStyle w:val="Titre3"/>
       </w:pPr>
-      <w:bookmarkStart w:id="23" w:name="_Toc450782299"/>
+      <w:bookmarkStart w:id="24" w:name="_Toc450783067"/>
       <w:r>
         <w:t>Route élève</w:t>
       </w:r>
-      <w:bookmarkEnd w:id="23"/>
+      <w:bookmarkEnd w:id="24"/>
       <w:r>
         <w:t xml:space="preserve"> </w:t>
       </w:r>
@@ -7697,11 +7813,11 @@
       <w:pPr>
         <w:pStyle w:val="Titre3"/>
       </w:pPr>
-      <w:bookmarkStart w:id="24" w:name="_Toc450782300"/>
+      <w:bookmarkStart w:id="25" w:name="_Toc450783068"/>
       <w:r>
         <w:t>Route présence</w:t>
       </w:r>
-      <w:bookmarkEnd w:id="24"/>
+      <w:bookmarkEnd w:id="25"/>
       <w:r>
         <w:t xml:space="preserve"> </w:t>
       </w:r>
@@ -7716,12 +7832,12 @@
       <w:pPr>
         <w:pStyle w:val="Titre3"/>
       </w:pPr>
-      <w:bookmarkStart w:id="25" w:name="_Toc450782301"/>
+      <w:bookmarkStart w:id="26" w:name="_Toc450783069"/>
       <w:r>
         <w:lastRenderedPageBreak/>
         <w:t>Route insertion Elève</w:t>
       </w:r>
-      <w:bookmarkEnd w:id="25"/>
+      <w:bookmarkEnd w:id="26"/>
       <w:r>
         <w:t xml:space="preserve"> </w:t>
       </w:r>
@@ -7736,11 +7852,11 @@
       <w:pPr>
         <w:pStyle w:val="Titre3"/>
       </w:pPr>
-      <w:bookmarkStart w:id="26" w:name="_Toc450782302"/>
+      <w:bookmarkStart w:id="27" w:name="_Toc450783070"/>
       <w:r>
         <w:t>Route insertion Cours</w:t>
       </w:r>
-      <w:bookmarkEnd w:id="26"/>
+      <w:bookmarkEnd w:id="27"/>
       <w:r>
         <w:t xml:space="preserve"> </w:t>
       </w:r>
@@ -7754,11 +7870,11 @@
       <w:pPr>
         <w:pStyle w:val="Titre3"/>
       </w:pPr>
-      <w:bookmarkStart w:id="27" w:name="_Toc450782303"/>
+      <w:bookmarkStart w:id="28" w:name="_Toc450783071"/>
       <w:r>
         <w:t>Route insertion feuille présence</w:t>
       </w:r>
-      <w:bookmarkEnd w:id="27"/>
+      <w:bookmarkEnd w:id="28"/>
       <w:r>
         <w:t xml:space="preserve"> </w:t>
       </w:r>
@@ -7782,12 +7898,12 @@
       <w:pPr>
         <w:pStyle w:val="Titre1"/>
       </w:pPr>
-      <w:bookmarkStart w:id="28" w:name="_Toc450782304"/>
+      <w:bookmarkStart w:id="29" w:name="_Toc450783072"/>
       <w:r>
         <w:lastRenderedPageBreak/>
         <w:t>Serveur Web : NodeJs</w:t>
       </w:r>
-      <w:bookmarkEnd w:id="28"/>
+      <w:bookmarkEnd w:id="29"/>
     </w:p>
     <w:p>
       <w:r>
@@ -7798,11 +7914,11 @@
       <w:pPr>
         <w:pStyle w:val="Titre2"/>
       </w:pPr>
-      <w:bookmarkStart w:id="29" w:name="_Toc450782305"/>
+      <w:bookmarkStart w:id="30" w:name="_Toc450783073"/>
       <w:r>
         <w:t>Partie Connexion</w:t>
       </w:r>
-      <w:bookmarkEnd w:id="29"/>
+      <w:bookmarkEnd w:id="30"/>
       <w:r>
         <w:t xml:space="preserve"> </w:t>
       </w:r>
@@ -7908,12 +8024,12 @@
       <w:pPr>
         <w:pStyle w:val="Titre2"/>
       </w:pPr>
-      <w:bookmarkStart w:id="30" w:name="_Toc450782306"/>
+      <w:bookmarkStart w:id="31" w:name="_Toc450783074"/>
       <w:r>
         <w:lastRenderedPageBreak/>
         <w:t>Partie Elève</w:t>
       </w:r>
-      <w:bookmarkEnd w:id="30"/>
+      <w:bookmarkEnd w:id="31"/>
     </w:p>
     <w:p>
       <w:r>
@@ -7927,11 +8043,11 @@
       <w:pPr>
         <w:pStyle w:val="Titre3"/>
       </w:pPr>
-      <w:bookmarkStart w:id="31" w:name="_Toc450782307"/>
+      <w:bookmarkStart w:id="32" w:name="_Toc450783075"/>
       <w:r>
         <w:t>Avant Scan</w:t>
       </w:r>
-      <w:bookmarkEnd w:id="31"/>
+      <w:bookmarkEnd w:id="32"/>
       <w:r>
         <w:t xml:space="preserve"> </w:t>
       </w:r>
@@ -8050,11 +8166,11 @@
       <w:pPr>
         <w:pStyle w:val="Titre3"/>
       </w:pPr>
-      <w:bookmarkStart w:id="32" w:name="_Toc450782308"/>
+      <w:bookmarkStart w:id="33" w:name="_Toc450783076"/>
       <w:r>
         <w:t>Après Scan</w:t>
       </w:r>
-      <w:bookmarkEnd w:id="32"/>
+      <w:bookmarkEnd w:id="33"/>
     </w:p>
     <w:p>
       <w:r>
@@ -8075,12 +8191,12 @@
       <w:pPr>
         <w:pStyle w:val="Titre2"/>
       </w:pPr>
-      <w:bookmarkStart w:id="33" w:name="_Toc450782309"/>
+      <w:bookmarkStart w:id="34" w:name="_Toc450783077"/>
       <w:r>
         <w:lastRenderedPageBreak/>
         <w:t>Partie administrateur</w:t>
       </w:r>
-      <w:bookmarkEnd w:id="33"/>
+      <w:bookmarkEnd w:id="34"/>
       <w:r>
         <w:t xml:space="preserve"> </w:t>
       </w:r>
@@ -8240,11 +8356,11 @@
       <w:pPr>
         <w:pStyle w:val="Titre3"/>
       </w:pPr>
-      <w:bookmarkStart w:id="34" w:name="_Toc450782310"/>
+      <w:bookmarkStart w:id="35" w:name="_Toc450783078"/>
       <w:r>
         <w:t>Panel administrateur principal</w:t>
       </w:r>
-      <w:bookmarkEnd w:id="34"/>
+      <w:bookmarkEnd w:id="35"/>
     </w:p>
     <w:p>
       <w:r>
@@ -8373,12 +8489,12 @@
       <w:pPr>
         <w:pStyle w:val="Titre3"/>
       </w:pPr>
-      <w:bookmarkStart w:id="35" w:name="_Toc450782311"/>
+      <w:bookmarkStart w:id="36" w:name="_Toc450783079"/>
       <w:r>
         <w:lastRenderedPageBreak/>
         <w:t>Gestion des étudiants</w:t>
       </w:r>
-      <w:bookmarkEnd w:id="35"/>
+      <w:bookmarkEnd w:id="36"/>
     </w:p>
     <w:p>
       <w:r>
@@ -8651,12 +8767,12 @@
       <w:pPr>
         <w:pStyle w:val="Titre3"/>
       </w:pPr>
-      <w:bookmarkStart w:id="36" w:name="_Toc450782312"/>
+      <w:bookmarkStart w:id="37" w:name="_Toc450783080"/>
       <w:r>
         <w:lastRenderedPageBreak/>
         <w:t>Gestion des cours</w:t>
       </w:r>
-      <w:bookmarkEnd w:id="36"/>
+      <w:bookmarkEnd w:id="37"/>
       <w:r>
         <w:t xml:space="preserve"> </w:t>
       </w:r>
@@ -8910,12 +9026,12 @@
       <w:pPr>
         <w:pStyle w:val="Titre1"/>
       </w:pPr>
-      <w:bookmarkStart w:id="37" w:name="_Toc450782313"/>
+      <w:bookmarkStart w:id="38" w:name="_Toc450783081"/>
       <w:r>
         <w:lastRenderedPageBreak/>
         <w:t>Déploiement du projet</w:t>
       </w:r>
-      <w:bookmarkEnd w:id="37"/>
+      <w:bookmarkEnd w:id="38"/>
       <w:r>
         <w:t xml:space="preserve"> </w:t>
       </w:r>
@@ -9193,11 +9309,11 @@
       <w:pPr>
         <w:pStyle w:val="Titre2"/>
       </w:pPr>
-      <w:bookmarkStart w:id="38" w:name="_Toc450782314"/>
+      <w:bookmarkStart w:id="39" w:name="_Toc450783082"/>
       <w:r>
         <w:t>Déploiement de la base de données</w:t>
       </w:r>
-      <w:bookmarkEnd w:id="38"/>
+      <w:bookmarkEnd w:id="39"/>
     </w:p>
     <w:p>
       <w:pPr>
@@ -9211,11 +9327,11 @@
       <w:pPr>
         <w:pStyle w:val="Titre3"/>
       </w:pPr>
-      <w:bookmarkStart w:id="39" w:name="_Toc450782315"/>
+      <w:bookmarkStart w:id="40" w:name="_Toc450783083"/>
       <w:r>
         <w:t>Prérequis</w:t>
       </w:r>
-      <w:bookmarkEnd w:id="39"/>
+      <w:bookmarkEnd w:id="40"/>
       <w:r>
         <w:t xml:space="preserve"> </w:t>
       </w:r>
@@ -9245,12 +9361,12 @@
       <w:pPr>
         <w:pStyle w:val="Titre3"/>
       </w:pPr>
-      <w:bookmarkStart w:id="40" w:name="_Toc450782316"/>
+      <w:bookmarkStart w:id="41" w:name="_Toc450783084"/>
       <w:r>
         <w:lastRenderedPageBreak/>
         <w:t>Exécution du script DataBuild.sh</w:t>
       </w:r>
-      <w:bookmarkEnd w:id="40"/>
+      <w:bookmarkEnd w:id="41"/>
       <w:r>
         <w:t xml:space="preserve"> </w:t>
       </w:r>
@@ -9342,11 +9458,11 @@
       <w:pPr>
         <w:pStyle w:val="Titre2"/>
       </w:pPr>
-      <w:bookmarkStart w:id="41" w:name="_Toc450782317"/>
+      <w:bookmarkStart w:id="42" w:name="_Toc450783085"/>
       <w:r>
         <w:t>Lancement du server Jetty sous éclipse</w:t>
       </w:r>
-      <w:bookmarkEnd w:id="41"/>
+      <w:bookmarkEnd w:id="42"/>
     </w:p>
     <w:p>
       <w:pPr>
@@ -9390,11 +9506,11 @@
       <w:pPr>
         <w:pStyle w:val="Titre3"/>
       </w:pPr>
-      <w:bookmarkStart w:id="42" w:name="_Toc450782318"/>
+      <w:bookmarkStart w:id="43" w:name="_Toc450783086"/>
       <w:r>
         <w:t>Configuration d’éclipse</w:t>
       </w:r>
-      <w:bookmarkEnd w:id="42"/>
+      <w:bookmarkEnd w:id="43"/>
     </w:p>
     <w:p>
       <w:pPr>
@@ -9471,11 +9587,11 @@
       <w:pPr>
         <w:pStyle w:val="Titre3"/>
       </w:pPr>
-      <w:bookmarkStart w:id="43" w:name="_Toc450782319"/>
+      <w:bookmarkStart w:id="44" w:name="_Toc450783087"/>
       <w:r>
         <w:t>Configuration de Maven et lancement du serveur</w:t>
       </w:r>
-      <w:bookmarkEnd w:id="43"/>
+      <w:bookmarkEnd w:id="44"/>
     </w:p>
     <w:p>
       <w:pPr>
@@ -9569,10 +9685,7 @@
         <w:sym w:font="Wingdings" w:char="F0E8"/>
       </w:r>
       <w:r>
-        <w:t xml:space="preserve"> </w:t>
-      </w:r>
-      <w:r>
-        <w:t xml:space="preserve">Clic sur Run  </w:t>
+        <w:t xml:space="preserve"> Clic sur Run  </w:t>
       </w:r>
     </w:p>
     <w:p>
@@ -9589,10 +9702,12 @@
       <w:pPr>
         <w:pStyle w:val="Titre2"/>
       </w:pPr>
+      <w:bookmarkStart w:id="45" w:name="_Toc450783088"/>
       <w:r>
         <w:lastRenderedPageBreak/>
         <w:t>Configuration et lancement du server NodeJS</w:t>
       </w:r>
+      <w:bookmarkEnd w:id="45"/>
     </w:p>
     <w:p>
       <w:pPr>
@@ -9639,9 +9754,11 @@
       <w:pPr>
         <w:pStyle w:val="Titre3"/>
       </w:pPr>
+      <w:bookmarkStart w:id="46" w:name="_Toc450783089"/>
       <w:r>
         <w:t>Installation des modules NodeJS</w:t>
       </w:r>
+      <w:bookmarkEnd w:id="46"/>
     </w:p>
     <w:p>
       <w:pPr>
@@ -9688,9 +9805,11 @@
       <w:pPr>
         <w:pStyle w:val="Titre3"/>
       </w:pPr>
+      <w:bookmarkStart w:id="47" w:name="_Toc450783090"/>
       <w:r>
         <w:t>Lancement du server</w:t>
       </w:r>
+      <w:bookmarkEnd w:id="47"/>
     </w:p>
     <w:p>
       <w:pPr>
@@ -9709,12 +9828,7 @@
         <w:ind w:left="984" w:hanging="360"/>
       </w:pPr>
       <w:r>
-        <w:t>n</w:t>
-      </w:r>
-      <w:bookmarkStart w:id="44" w:name="_GoBack"/>
-      <w:bookmarkEnd w:id="44"/>
-      <w:r>
-        <w:t>ode server.js</w:t>
+        <w:t>node server.js</w:t>
       </w:r>
     </w:p>
     <w:p>
@@ -10028,27 +10142,14 @@
     <w:r>
       <w:t>/</w:t>
     </w:r>
-    <w:r>
-      <w:fldChar w:fldCharType="begin"/>
-    </w:r>
-    <w:r>
-      <w:instrText xml:space="preserve"> NUMPAGES  \* MERGEFORMAT </w:instrText>
-    </w:r>
-    <w:r>
-      <w:fldChar w:fldCharType="separate"/>
-    </w:r>
-    <w:r>
-      <w:rPr>
-        <w:noProof/>
-      </w:rPr>
-      <w:t>21</w:t>
-    </w:r>
-    <w:r>
-      <w:rPr>
-        <w:noProof/>
-      </w:rPr>
-      <w:fldChar w:fldCharType="end"/>
-    </w:r>
+    <w:fldSimple w:instr=" NUMPAGES  \* MERGEFORMAT ">
+      <w:r>
+        <w:rPr>
+          <w:noProof/>
+        </w:rPr>
+        <w:t>21</w:t>
+      </w:r>
+    </w:fldSimple>
   </w:p>
   <w:p>
     <w:pPr>
@@ -10320,27 +10421,14 @@
     <w:r>
       <w:t>/</w:t>
     </w:r>
-    <w:r>
-      <w:fldChar w:fldCharType="begin"/>
-    </w:r>
-    <w:r>
-      <w:instrText xml:space="preserve"> NUMPAGES  \* MERGEFORMAT </w:instrText>
-    </w:r>
-    <w:r>
-      <w:fldChar w:fldCharType="separate"/>
-    </w:r>
-    <w:r>
-      <w:rPr>
-        <w:noProof/>
-      </w:rPr>
-      <w:t>21</w:t>
-    </w:r>
-    <w:r>
-      <w:rPr>
-        <w:noProof/>
-      </w:rPr>
-      <w:fldChar w:fldCharType="end"/>
-    </w:r>
+    <w:fldSimple w:instr=" NUMPAGES  \* MERGEFORMAT ">
+      <w:r>
+        <w:rPr>
+          <w:noProof/>
+        </w:rPr>
+        <w:t>21</w:t>
+      </w:r>
+    </w:fldSimple>
   </w:p>
 </w:ftr>
 </file>
@@ -10444,27 +10532,14 @@
       </w:rPr>
       <w:tab/>
     </w:r>
-    <w:r>
-      <w:fldChar w:fldCharType="begin"/>
-    </w:r>
-    <w:r>
-      <w:instrText xml:space="preserve"> DOCPROPERTY  DOCSPROP_entity  \* MERGEFORMAT </w:instrText>
-    </w:r>
-    <w:r>
-      <w:fldChar w:fldCharType="separate"/>
-    </w:r>
-    <w:r>
-      <w:rPr>
-        <w:rStyle w:val="En-ttedroitCar"/>
-      </w:rPr>
-      <w:t>RFID- Web Service</w:t>
-    </w:r>
-    <w:r>
-      <w:rPr>
-        <w:rStyle w:val="En-ttedroitCar"/>
-      </w:rPr>
-      <w:fldChar w:fldCharType="end"/>
-    </w:r>
+    <w:fldSimple w:instr=" DOCPROPERTY  DOCSPROP_entity  \* MERGEFORMAT ">
+      <w:r>
+        <w:rPr>
+          <w:rStyle w:val="En-ttedroitCar"/>
+        </w:rPr>
+        <w:t>RFID- Web Service</w:t>
+      </w:r>
+    </w:fldSimple>
   </w:p>
 </w:hdr>
 </file>
@@ -10511,7 +10586,13 @@
       </w:rPr>
     </w:pPr>
     <w:r>
-      <w:t>Le mardi 19 janvier 2016</w:t>
+      <w:t xml:space="preserve">Le </w:t>
+    </w:r>
+    <w:r>
+      <w:t>Jeudi 12 Mai</w:t>
+    </w:r>
+    <w:r>
+      <w:t xml:space="preserve"> 2016</w:t>
     </w:r>
     <w:r>
       <w:rPr>
@@ -10543,27 +10624,14 @@
       </w:rPr>
       <w:tab/>
     </w:r>
-    <w:r>
-      <w:fldChar w:fldCharType="begin"/>
-    </w:r>
-    <w:r>
-      <w:instrText xml:space="preserve"> DOCPROPERTY  DOCSPROP_entity  \* MERGEFORMAT </w:instrText>
-    </w:r>
-    <w:r>
-      <w:fldChar w:fldCharType="separate"/>
-    </w:r>
-    <w:r>
-      <w:rPr>
-        <w:rStyle w:val="En-ttedroitCar"/>
-      </w:rPr>
-      <w:t>RFID- Web Service</w:t>
-    </w:r>
-    <w:r>
-      <w:rPr>
-        <w:rStyle w:val="En-ttedroitCar"/>
-      </w:rPr>
-      <w:fldChar w:fldCharType="end"/>
-    </w:r>
+    <w:fldSimple w:instr=" DOCPROPERTY  DOCSPROP_entity  \* MERGEFORMAT ">
+      <w:r>
+        <w:rPr>
+          <w:rStyle w:val="En-ttedroitCar"/>
+        </w:rPr>
+        <w:t>RFID- Web Service</w:t>
+      </w:r>
+    </w:fldSimple>
   </w:p>
   <w:p>
     <w:pPr>
@@ -12727,7 +12795,7 @@
 </file>
 
 <file path=customXml/itemProps1.xml><?xml version="1.0" encoding="utf-8"?>
-<ds:datastoreItem xmlns:ds="http://schemas.openxmlformats.org/officeDocument/2006/customXml" ds:itemID="{D08DAF8D-3CAD-43CD-B6B6-B823C2577AC4}">
+<ds:datastoreItem xmlns:ds="http://schemas.openxmlformats.org/officeDocument/2006/customXml" ds:itemID="{4EA7F8C3-E4A3-4E95-B337-E2342048C359}">
   <ds:schemaRefs>
     <ds:schemaRef ds:uri="http://schemas.openxmlformats.org/officeDocument/2006/bibliography"/>
   </ds:schemaRefs>

</xml_diff>